<commit_message>
Lesson 2  - complete
</commit_message>
<xml_diff>
--- a/2_Interpolation/2_Exercises.docx
+++ b/2_Interpolation/2_Exercises.docx
@@ -22,7 +22,25 @@
         <w:rPr>
           <w:rFonts w:ascii="Arial" w:hAnsi="Arial" w:cs="Arial"/>
         </w:rPr>
-        <w:t>Numerical analysis - University of Luxembourg - Session 1</w:t>
+        <w:t xml:space="preserve">Numerical analysis - University of Luxembourg </w:t>
+      </w:r>
+      <w:r>
+        <w:rPr>
+          <w:rFonts w:ascii="Arial" w:hAnsi="Arial" w:cs="Arial"/>
+        </w:rPr>
+        <w:t>–</w:t>
+      </w:r>
+      <w:r>
+        <w:rPr>
+          <w:rFonts w:ascii="Arial" w:hAnsi="Arial" w:cs="Arial"/>
+        </w:rPr>
+        <w:t xml:space="preserve"> Session</w:t>
+      </w:r>
+      <w:r>
+        <w:rPr>
+          <w:rFonts w:ascii="Arial" w:hAnsi="Arial" w:cs="Arial"/>
+        </w:rPr>
+        <w:t xml:space="preserve"> 2</w:t>
       </w:r>
     </w:p>
     <w:p>
@@ -36,147 +54,13 @@
         <w:rPr>
           <w:rFonts w:ascii="Arial" w:hAnsi="Arial" w:cs="Arial"/>
         </w:rPr>
-        <w:t>Exercises</w:t>
-      </w:r>
-    </w:p>
-    <w:p>
-      <w:pPr>
-        <w:rPr>
-          <w:rFonts w:ascii="Arial" w:hAnsi="Arial" w:cs="Arial"/>
-        </w:rPr>
-      </w:pPr>
-    </w:p>
-    <w:p>
-      <w:pPr>
-        <w:pStyle w:val="Heading2"/>
-        <w:rPr>
-          <w:lang w:val="fr-FR"/>
-        </w:rPr>
-      </w:pPr>
-      <w:r>
-        <w:rPr>
-          <w:lang w:val="fr-FR"/>
-        </w:rPr>
-        <w:t>Python d</w:t>
-      </w:r>
-      <w:r>
-        <w:rPr>
-          <w:lang w:val="fr-FR"/>
-        </w:rPr>
-        <w:t>ocumentation</w:t>
-      </w:r>
-    </w:p>
-    <w:p>
-      <w:pPr>
-        <w:pStyle w:val="ListParagraph"/>
-        <w:numPr>
-          <w:ilvl w:val="0"/>
-          <w:numId w:val="2"/>
-        </w:numPr>
-        <w:rPr>
-          <w:rFonts w:ascii="Arial" w:hAnsi="Arial" w:cs="Arial"/>
-        </w:rPr>
-      </w:pPr>
-      <w:r>
-        <w:rPr>
-          <w:rFonts w:ascii="Arial" w:hAnsi="Arial" w:cs="Arial"/>
-        </w:rPr>
-        <w:t xml:space="preserve">numpy: </w:t>
-      </w:r>
-      <w:hyperlink r:id="rId8" w:history="1">
-        <w:r>
-          <w:rPr>
-            <w:rStyle w:val="Hyperlink"/>
-            <w:rFonts w:ascii="Arial" w:hAnsi="Arial" w:cs="Arial"/>
-          </w:rPr>
-          <w:t>https://numpy.org/doc/</w:t>
-        </w:r>
-      </w:hyperlink>
-    </w:p>
-    <w:p>
-      <w:pPr>
-        <w:pStyle w:val="ListParagraph"/>
-        <w:numPr>
-          <w:ilvl w:val="0"/>
-          <w:numId w:val="2"/>
-        </w:numPr>
-        <w:rPr>
-          <w:rFonts w:ascii="Arial" w:hAnsi="Arial" w:cs="Arial"/>
-        </w:rPr>
-      </w:pPr>
-      <w:r>
-        <w:rPr>
-          <w:rFonts w:ascii="Arial" w:hAnsi="Arial" w:cs="Arial"/>
-        </w:rPr>
-        <w:t xml:space="preserve">matplotlib: </w:t>
-      </w:r>
-      <w:hyperlink r:id="rId9" w:history="1">
-        <w:r>
-          <w:rPr>
-            <w:rStyle w:val="Hyperlink"/>
-            <w:rFonts w:ascii="Arial" w:hAnsi="Arial" w:cs="Arial"/>
-          </w:rPr>
-          <w:t>https://matplotlib.org/stable/gallery/subplots_axes_and_figures/index.html</w:t>
-        </w:r>
-      </w:hyperlink>
-    </w:p>
-    <w:p>
-      <w:pPr>
-        <w:pStyle w:val="ListParagraph"/>
-        <w:numPr>
-          <w:ilvl w:val="0"/>
-          <w:numId w:val="2"/>
-        </w:numPr>
-        <w:rPr>
-          <w:rFonts w:ascii="Arial" w:hAnsi="Arial" w:cs="Arial"/>
-        </w:rPr>
-      </w:pPr>
-      <w:r>
-        <w:rPr>
-          <w:rFonts w:ascii="Arial" w:hAnsi="Arial" w:cs="Arial"/>
-        </w:rPr>
-        <w:t xml:space="preserve">scipy </w:t>
-      </w:r>
-      <w:hyperlink r:id="rId10" w:history="1">
-        <w:r>
-          <w:rPr>
-            <w:rStyle w:val="Hyperlink"/>
-            <w:rFonts w:ascii="Arial" w:hAnsi="Arial" w:cs="Arial"/>
-          </w:rPr>
-          <w:t>https://scipy.org/</w:t>
-        </w:r>
-      </w:hyperlink>
-    </w:p>
-    <w:p>
-      <w:pPr>
-        <w:pStyle w:val="Heading2"/>
-      </w:pPr>
-    </w:p>
-    <w:p>
-      <w:pPr>
-        <w:pStyle w:val="Heading2"/>
-        <w:rPr>
-          <w:lang w:val="fr-FR"/>
-        </w:rPr>
-      </w:pPr>
-      <w:r>
-        <w:rPr>
-          <w:lang w:val="fr-FR"/>
-        </w:rPr>
-        <w:t xml:space="preserve">Exercises on </w:t>
-      </w:r>
-      <w:r>
-        <w:rPr>
-          <w:lang w:val="fr-FR"/>
-        </w:rPr>
-        <w:t>global interpolation</w:t>
-      </w:r>
-    </w:p>
-    <w:p>
-      <w:pPr>
-        <w:rPr>
-          <w:rStyle w:val="Heading3Char"/>
-          <w:lang w:val="fr-FR"/>
+        <w:t>Interpolation &amp; Approximation - Exercices</w:t>
+      </w:r>
+    </w:p>
+    <w:p>
+      <w:pPr>
+        <w:rPr>
+          <w:rFonts w:ascii="Arial" w:hAnsi="Arial" w:cs="Arial"/>
         </w:rPr>
       </w:pPr>
     </w:p>
@@ -193,7 +77,6 @@
       <w:r>
         <w:rPr>
           <w:rStyle w:val="Heading3Char"/>
-          <w:lang w:val="fr-FR"/>
         </w:rPr>
         <w:t>Exercise 1.</w:t>
       </w:r>
@@ -202,7 +85,6 @@
           <w:rFonts w:ascii="Arial" w:hAnsi="Arial" w:cs="Arial"/>
           <w:b/>
           <w:bCs/>
-          <w:lang w:val="fr-FR"/>
         </w:rPr>
         <w:t xml:space="preserve"> </w:t>
       </w:r>
@@ -213,7 +95,6 @@
           <w:bCs/>
           <w:sz w:val="24"/>
           <w:szCs w:val="24"/>
-          <w:lang w:val="fr-FR"/>
         </w:rPr>
         <w:t xml:space="preserve"> </w:t>
       </w:r>
@@ -519,19 +400,7 @@
         <w:rPr>
           <w:rStyle w:val="Heading3Char"/>
         </w:rPr>
-        <w:t xml:space="preserve">Exercise </w:t>
-      </w:r>
-      <w:r>
-        <w:rPr>
-          <w:rStyle w:val="Heading3Char"/>
-        </w:rPr>
-        <w:t>2</w:t>
-      </w:r>
-      <w:r>
-        <w:rPr>
-          <w:rStyle w:val="Heading3Char"/>
-        </w:rPr>
-        <w:t xml:space="preserve">. </w:t>
+        <w:t xml:space="preserve">Exercise 2. </w:t>
       </w:r>
       <w:r>
         <w:rPr>
@@ -552,7 +421,19 @@
         <w:rPr>
           <w:rFonts w:ascii="Arial" w:hAnsi="Arial" w:cs="Arial"/>
         </w:rPr>
-        <w:t xml:space="preserve">Using the built-in scipy.interpolateLagrange interpolation, compute the absolute interpolation error by sampling </w:t>
+        <w:t>Using the built-in scipy.interpolate</w:t>
+      </w:r>
+      <w:r>
+        <w:rPr>
+          <w:rFonts w:ascii="Arial" w:hAnsi="Arial" w:cs="Arial"/>
+        </w:rPr>
+        <w:t>.l</w:t>
+      </w:r>
+      <w:r>
+        <w:rPr>
+          <w:rFonts w:ascii="Arial" w:hAnsi="Arial" w:cs="Arial"/>
+        </w:rPr>
+        <w:t xml:space="preserve">agrange interpolation, compute the absolute interpolation error by sampling </w:t>
       </w:r>
       <m:oMath>
         <m:r>
@@ -720,13 +601,7 @@
                 <w:rPr>
                   <w:rFonts w:ascii="Cambria Math" w:hAnsi="Cambria Math" w:cs="Arial"/>
                 </w:rPr>
-                <m:t>1+</m:t>
-              </m:r>
-              <m:r>
-                <w:rPr>
-                  <w:rFonts w:ascii="Cambria Math" w:hAnsi="Cambria Math" w:cs="Arial"/>
-                </w:rPr>
-                <m:t>25</m:t>
+                <m:t>1+25</m:t>
               </m:r>
               <m:sSup>
                 <m:sSupPr>
@@ -760,31 +635,7 @@
             <w:rPr>
               <w:rFonts w:ascii="Cambria Math" w:hAnsi="Cambria Math" w:cs="Arial"/>
             </w:rPr>
-            <m:t xml:space="preserve"> , x ∈ [-</m:t>
-          </m:r>
-          <m:r>
-            <w:rPr>
-              <w:rFonts w:ascii="Cambria Math" w:hAnsi="Cambria Math" w:cs="Arial"/>
-            </w:rPr>
-            <m:t>1</m:t>
-          </m:r>
-          <m:r>
-            <w:rPr>
-              <w:rFonts w:ascii="Cambria Math" w:hAnsi="Cambria Math" w:cs="Arial"/>
-            </w:rPr>
-            <m:t>,</m:t>
-          </m:r>
-          <m:r>
-            <w:rPr>
-              <w:rFonts w:ascii="Cambria Math" w:hAnsi="Cambria Math" w:cs="Arial"/>
-            </w:rPr>
-            <m:t>1</m:t>
-          </m:r>
-          <m:r>
-            <w:rPr>
-              <w:rFonts w:ascii="Cambria Math" w:hAnsi="Cambria Math" w:cs="Arial"/>
-            </w:rPr>
-            <m:t>],</m:t>
+            <m:t xml:space="preserve"> , x ∈ [-1,1],</m:t>
           </m:r>
         </m:oMath>
       </m:oMathPara>
@@ -919,13 +770,7 @@
                     <w:rPr>
                       <w:rFonts w:ascii="Cambria Math" w:hAnsi="Cambria Math" w:cs="Arial"/>
                     </w:rPr>
-                    <m:t>2k –</m:t>
-                  </m:r>
-                  <m:r>
-                    <w:rPr>
-                      <w:rFonts w:ascii="Cambria Math" w:hAnsi="Cambria Math" w:cs="Arial"/>
-                    </w:rPr>
-                    <m:t>1</m:t>
+                    <m:t>2k –1</m:t>
                   </m:r>
                 </m:num>
                 <m:den>
@@ -973,42 +818,13 @@
       </w:pPr>
     </w:p>
     <w:p>
-      <w:pPr>
-        <w:pStyle w:val="Heading2"/>
-      </w:pPr>
-      <w:r>
-        <w:t xml:space="preserve">Exercise on </w:t>
-      </w:r>
-      <w:r>
-        <w:t>piece-wise</w:t>
-      </w:r>
-      <w:r>
-        <w:t xml:space="preserve"> interpolation</w:t>
-      </w:r>
-    </w:p>
-    <w:p>
       <w:r>
         <w:rPr>
           <w:rStyle w:val="Heading3Char"/>
         </w:rPr>
-        <w:t xml:space="preserve">Exercise </w:t>
-      </w:r>
-      <w:r>
-        <w:rPr>
-          <w:rStyle w:val="Heading3Char"/>
-        </w:rPr>
-        <w:t>3</w:t>
-      </w:r>
-      <w:r>
-        <w:rPr>
-          <w:rStyle w:val="Heading3Char"/>
-        </w:rPr>
-        <w:t>.</w:t>
-      </w:r>
-      <w:r>
-        <w:rPr>
-          <w:lang w:val="fr-FR"/>
-        </w:rPr>
+        <w:t>Exercise 3.</w:t>
+      </w:r>
+      <w:r>
         <w:t xml:space="preserve"> </w:t>
       </w:r>
       <w:r>
@@ -1231,13 +1047,7 @@
           <w:rPr>
             <w:rFonts w:ascii="Cambria Math" w:hAnsi="Cambria Math"/>
           </w:rPr>
-          <m:t>}</m:t>
-        </m:r>
-        <m:r>
-          <w:rPr>
-            <w:rFonts w:ascii="Cambria Math" w:hAnsi="Cambria Math"/>
-          </w:rPr>
-          <m:t xml:space="preserve"> = {1, 3, 2}</m:t>
+          <m:t>} = {1, 3, 2}</m:t>
         </m:r>
       </m:oMath>
       <w:r>
@@ -1246,6 +1056,7 @@
     </w:p>
     <w:p>
       <w:r>
+        <w:lastRenderedPageBreak/>
         <w:t xml:space="preserve">Generalize your code for an interval </w:t>
       </w:r>
       <m:oMath>
@@ -1272,72 +1083,534 @@
       </w:r>
     </w:p>
     <w:p>
-      <w:pPr>
-        <w:rPr>
-          <w:highlight w:val="yellow"/>
-        </w:rPr>
-      </w:pPr>
-      <w:r>
-        <w:rPr>
-          <w:highlight w:val="yellow"/>
-        </w:rPr>
-        <w:t>Apply your code to the sine and Runge functions defined earlier.</w:t>
-      </w:r>
-      <w:r>
-        <w:rPr>
-          <w:highlight w:val="yellow"/>
-        </w:rPr>
-        <w:t xml:space="preserve"> todo</w:t>
-      </w:r>
-    </w:p>
-    <w:p>
-      <w:pPr>
-        <w:rPr>
-          <w:highlight w:val="yellow"/>
-        </w:rPr>
-      </w:pPr>
-      <w:r>
-        <w:rPr>
-          <w:highlight w:val="yellow"/>
-        </w:rPr>
-        <w:t>1. How does the error behaves as the number of sub-intervals increases ?</w:t>
-      </w:r>
-    </w:p>
-    <w:p>
-      <w:pPr>
-        <w:rPr>
-          <w:highlight w:val="yellow"/>
-        </w:rPr>
-      </w:pPr>
-      <w:r>
-        <w:rPr>
-          <w:highlight w:val="yellow"/>
-        </w:rPr>
-        <w:t>2. Find an error upper bound using the interpolation error formula from the lecture, and explain your observations</w:t>
-      </w:r>
-    </w:p>
-    <w:p>
-      <w:r>
-        <w:rPr>
-          <w:highlight w:val="yellow"/>
-        </w:rPr>
-        <w:t>3. Mention the differences between the piecewise and global interpolations</w:t>
-      </w:r>
-    </w:p>
-    <w:p>
-      <w:pPr>
-        <w:rPr>
-          <w:rFonts w:ascii="Arial" w:hAnsi="Arial" w:cs="Arial"/>
-        </w:rPr>
-      </w:pPr>
+      <w:r>
+        <w:t>Apply your code to the sine and Runge functions defined earlier</w:t>
+      </w:r>
+    </w:p>
+    <w:p>
+      <w:pPr>
+        <w:pStyle w:val="ListParagraph"/>
+        <w:numPr>
+          <w:ilvl w:val="0"/>
+          <w:numId w:val="4"/>
+        </w:numPr>
+      </w:pPr>
+      <w:r>
+        <w:t>How does the error</w:t>
+      </w:r>
+      <w:r>
+        <w:t xml:space="preserve"> (use np.linalg.norm)</w:t>
+      </w:r>
+      <w:r>
+        <w:t xml:space="preserve"> </w:t>
+      </w:r>
+      <w:r>
+        <w:t>behave</w:t>
+      </w:r>
+      <w:r>
+        <w:t xml:space="preserve"> as the number of sub-intervals increases?</w:t>
+      </w:r>
+      <w:r>
+        <w:t xml:space="preserve"> </w:t>
+      </w:r>
+    </w:p>
+    <w:p>
+      <w:pPr>
+        <w:pStyle w:val="ListParagraph"/>
+        <w:numPr>
+          <w:ilvl w:val="0"/>
+          <w:numId w:val="4"/>
+        </w:numPr>
+      </w:pPr>
+      <w:r>
+        <w:t>Can you explain it?</w:t>
+      </w:r>
+    </w:p>
+    <w:p>
+      <w:pPr>
+        <w:pStyle w:val="ListParagraph"/>
+        <w:numPr>
+          <w:ilvl w:val="0"/>
+          <w:numId w:val="4"/>
+        </w:numPr>
+      </w:pPr>
+      <w:r>
+        <w:t>Mention the differences between the piecewise and global interpolations</w:t>
+      </w:r>
+    </w:p>
+    <w:p>
+      <w:pPr>
+        <w:rPr>
+          <w:rStyle w:val="Heading3Char"/>
+        </w:rPr>
+      </w:pPr>
+    </w:p>
+    <w:p>
+      <w:pPr>
+        <w:rPr>
+          <w:rFonts w:ascii="Arial" w:hAnsi="Arial" w:cs="Arial"/>
+        </w:rPr>
+      </w:pPr>
+      <w:r>
+        <w:rPr>
+          <w:rStyle w:val="Heading3Char"/>
+        </w:rPr>
+        <w:t>Exercise 4</w:t>
+      </w:r>
+      <w:r>
+        <w:rPr>
+          <w:rStyle w:val="Heading3Char"/>
+        </w:rPr>
+        <w:t xml:space="preserve"> </w:t>
+      </w:r>
+      <w:r>
+        <w:rPr>
+          <w:rFonts w:ascii="Arial" w:hAnsi="Arial" w:cs="Arial"/>
+        </w:rPr>
+        <w:t xml:space="preserve">- </w:t>
+      </w:r>
+      <w:r>
+        <w:rPr>
+          <w:rFonts w:ascii="Arial" w:hAnsi="Arial" w:cs="Arial"/>
+          <w:b/>
+          <w:bCs/>
+        </w:rPr>
+        <w:t>Least squares</w:t>
+      </w:r>
+    </w:p>
+    <w:p>
+      <w:pPr>
+        <w:rPr>
+          <w:rFonts w:ascii="Arial" w:hAnsi="Arial" w:cs="Arial"/>
+        </w:rPr>
+      </w:pPr>
+      <w:r>
+        <w:rPr>
+          <w:rFonts w:ascii="Arial" w:hAnsi="Arial" w:cs="Arial"/>
+        </w:rPr>
+        <w:t xml:space="preserve">Using the monomial polynomial basis, form and solve the normal equations to fit a polynomial of degree n through the data given in </w:t>
+      </w:r>
+      <w:r>
+        <w:rPr>
+          <w:rFonts w:ascii="Arial" w:hAnsi="Arial" w:cs="Arial"/>
+        </w:rPr>
+        <w:t xml:space="preserve">the </w:t>
+      </w:r>
+      <w:r>
+        <w:rPr>
+          <w:rFonts w:ascii="Arial" w:hAnsi="Arial" w:cs="Arial"/>
+        </w:rPr>
+        <w:t>Table</w:t>
+      </w:r>
+      <w:r>
+        <w:rPr>
+          <w:rFonts w:ascii="Arial" w:hAnsi="Arial" w:cs="Arial"/>
+        </w:rPr>
+        <w:t xml:space="preserve"> below</w:t>
+      </w:r>
+      <w:r>
+        <w:rPr>
+          <w:rFonts w:ascii="Arial" w:hAnsi="Arial" w:cs="Arial"/>
+        </w:rPr>
+        <w:t xml:space="preserve"> </w:t>
+      </w:r>
+    </w:p>
+    <w:p>
+      <w:pPr>
+        <w:jc w:val="center"/>
+        <w:rPr>
+          <w:rFonts w:ascii="Arial" w:hAnsi="Arial" w:cs="Arial"/>
+        </w:rPr>
+      </w:pPr>
+      <w:r>
+        <w:rPr>
+          <w:rFonts w:ascii="Arial" w:hAnsi="Arial" w:cs="Arial"/>
+          <w:noProof/>
+        </w:rPr>
+        <w:drawing>
+          <wp:inline distT="0" distB="0" distL="0" distR="0" wp14:anchorId="0C438E05" wp14:editId="1AC780CF">
+            <wp:extent cx="2224427" cy="415637"/>
+            <wp:effectExtent l="0" t="0" r="4445" b="3810"/>
+            <wp:docPr id="323623658" name="Picture 1" descr="A black line with numbers&#10;&#10;Description automatically generated"/>
+            <wp:cNvGraphicFramePr>
+              <a:graphicFrameLocks xmlns:a="http://schemas.openxmlformats.org/drawingml/2006/main" noChangeAspect="1"/>
+            </wp:cNvGraphicFramePr>
+            <a:graphic xmlns:a="http://schemas.openxmlformats.org/drawingml/2006/main">
+              <a:graphicData uri="http://schemas.openxmlformats.org/drawingml/2006/picture">
+                <pic:pic xmlns:pic="http://schemas.openxmlformats.org/drawingml/2006/picture">
+                  <pic:nvPicPr>
+                    <pic:cNvPr id="323623658" name="Picture 1" descr="A black line with numbers&#10;&#10;Description automatically generated"/>
+                    <pic:cNvPicPr/>
+                  </pic:nvPicPr>
+                  <pic:blipFill>
+                    <a:blip r:embed="rId8"/>
+                    <a:stretch>
+                      <a:fillRect/>
+                    </a:stretch>
+                  </pic:blipFill>
+                  <pic:spPr>
+                    <a:xfrm>
+                      <a:off x="0" y="0"/>
+                      <a:ext cx="2248900" cy="420210"/>
+                    </a:xfrm>
+                    <a:prstGeom prst="rect">
+                      <a:avLst/>
+                    </a:prstGeom>
+                  </pic:spPr>
+                </pic:pic>
+              </a:graphicData>
+            </a:graphic>
+          </wp:inline>
+        </w:drawing>
+      </w:r>
+    </w:p>
+    <w:p>
+      <w:pPr>
+        <w:rPr>
+          <w:rFonts w:ascii="Arial" w:hAnsi="Arial" w:cs="Arial"/>
+        </w:rPr>
+      </w:pPr>
+      <w:r>
+        <w:rPr>
+          <w:rFonts w:ascii="Arial" w:hAnsi="Arial" w:cs="Arial"/>
+        </w:rPr>
+        <w:t xml:space="preserve">You should write a function SolveLeastSquares in Python that returns the coefficients from solving the normal equations. </w:t>
+      </w:r>
+      <w:r>
+        <w:rPr>
+          <w:rFonts w:ascii="Arial" w:hAnsi="Arial" w:cs="Arial"/>
+        </w:rPr>
+        <w:t xml:space="preserve">You can use </w:t>
+      </w:r>
+      <w:r>
+        <w:rPr>
+          <w:rFonts w:ascii="Arial" w:hAnsi="Arial" w:cs="Arial"/>
+        </w:rPr>
+        <w:t>np.vander</w:t>
+      </w:r>
+      <w:r>
+        <w:rPr>
+          <w:rFonts w:ascii="Arial" w:hAnsi="Arial" w:cs="Arial"/>
+        </w:rPr>
+        <w:t xml:space="preserve">, to generate the Vandermonde matrix. </w:t>
+      </w:r>
+    </w:p>
+    <w:p>
+      <w:pPr>
+        <w:rPr>
+          <w:rFonts w:ascii="Arial" w:hAnsi="Arial" w:cs="Arial"/>
+        </w:rPr>
+      </w:pPr>
+      <w:r>
+        <w:rPr>
+          <w:rFonts w:ascii="Arial" w:hAnsi="Arial" w:cs="Arial"/>
+        </w:rPr>
+        <w:t xml:space="preserve">To solve the system you can call the built-in function numpy.linalg.solve. </w:t>
+      </w:r>
+    </w:p>
+    <w:p>
+      <w:pPr>
+        <w:rPr>
+          <w:rFonts w:ascii="Arial" w:hAnsi="Arial" w:cs="Arial"/>
+        </w:rPr>
+      </w:pPr>
+      <w:r>
+        <w:rPr>
+          <w:rFonts w:ascii="Arial" w:hAnsi="Arial" w:cs="Arial"/>
+        </w:rPr>
+        <w:t xml:space="preserve">Compute the found minimum and comment your observations for different values of </w:t>
+      </w:r>
+      <m:oMath>
+        <m:r>
+          <w:rPr>
+            <w:rFonts w:ascii="Cambria Math" w:hAnsi="Cambria Math" w:cs="Arial"/>
+          </w:rPr>
+          <m:t>n</m:t>
+        </m:r>
+      </m:oMath>
+      <w:r>
+        <w:rPr>
+          <w:rFonts w:ascii="Arial" w:hAnsi="Arial" w:cs="Arial"/>
+        </w:rPr>
+        <w:t xml:space="preserve">. </w:t>
+      </w:r>
+    </w:p>
+    <w:p>
+      <w:pPr>
+        <w:rPr>
+          <w:rFonts w:ascii="Arial" w:hAnsi="Arial" w:cs="Arial"/>
+        </w:rPr>
+      </w:pPr>
+      <w:r>
+        <w:rPr>
+          <w:rFonts w:ascii="Arial" w:hAnsi="Arial" w:cs="Arial"/>
+        </w:rPr>
+        <w:t>Print the condition number of the system with numpy.linalg.cond.</w:t>
+      </w:r>
+    </w:p>
+    <w:p>
+      <w:pPr>
+        <w:rPr>
+          <w:rFonts w:ascii="Arial" w:hAnsi="Arial" w:cs="Arial"/>
+        </w:rPr>
+      </w:pPr>
+      <w:r>
+        <w:rPr>
+          <w:rFonts w:ascii="Arial" w:hAnsi="Arial" w:cs="Arial"/>
+        </w:rPr>
+        <w:t>Redo the computations by generating a sinusoidal data set with ≈ 200 points, and add some random noise thanks to (for example) numpy.random.normal</w:t>
+      </w:r>
+      <w:r>
+        <w:rPr>
+          <w:rFonts w:ascii="Arial" w:hAnsi="Arial" w:cs="Arial"/>
+        </w:rPr>
+        <w:t xml:space="preserve"> (Gaussian distribution). </w:t>
+      </w:r>
+    </w:p>
+    <w:p>
+      <w:pPr>
+        <w:rPr>
+          <w:rFonts w:ascii="Arial" w:hAnsi="Arial" w:cs="Arial"/>
+        </w:rPr>
+      </w:pPr>
+    </w:p>
+    <w:p>
+      <w:pPr>
+        <w:rPr>
+          <w:rFonts w:ascii="Arial" w:hAnsi="Arial" w:cs="Arial"/>
+        </w:rPr>
+      </w:pPr>
+      <w:r>
+        <w:rPr>
+          <w:rStyle w:val="Heading3Char"/>
+        </w:rPr>
+        <w:t>Exercise 5</w:t>
+      </w:r>
+      <w:r>
+        <w:rPr>
+          <w:rFonts w:ascii="Arial" w:hAnsi="Arial" w:cs="Arial"/>
+        </w:rPr>
+        <w:t xml:space="preserve"> </w:t>
+      </w:r>
+      <w:r>
+        <w:rPr>
+          <w:rFonts w:ascii="Arial" w:hAnsi="Arial" w:cs="Arial"/>
+        </w:rPr>
+        <w:t xml:space="preserve">- </w:t>
+      </w:r>
+      <w:r>
+        <w:rPr>
+          <w:rFonts w:ascii="Arial" w:hAnsi="Arial" w:cs="Arial"/>
+          <w:b/>
+          <w:bCs/>
+        </w:rPr>
+        <w:t>Elliptical orbit</w:t>
+      </w:r>
+    </w:p>
+    <w:p>
+      <w:pPr>
+        <w:rPr>
+          <w:rFonts w:ascii="Arial" w:hAnsi="Arial" w:cs="Arial"/>
+        </w:rPr>
+      </w:pPr>
+      <w:r>
+        <w:rPr>
+          <w:rFonts w:ascii="Arial" w:hAnsi="Arial" w:cs="Arial"/>
+        </w:rPr>
+        <w:t>A planet follows an elliptical orbit, which can be represented in a Cartesian (x, y) coordinate system by the equation</w:t>
+      </w:r>
+    </w:p>
+    <w:p>
+      <w:pPr>
+        <w:rPr>
+          <w:rFonts w:ascii="Arial" w:eastAsiaTheme="minorEastAsia" w:hAnsi="Arial" w:cs="Arial"/>
+        </w:rPr>
+      </w:pPr>
+      <m:oMathPara>
+        <m:oMath>
+          <m:r>
+            <w:rPr>
+              <w:rFonts w:ascii="Cambria Math" w:hAnsi="Cambria Math" w:cs="Arial"/>
+            </w:rPr>
+            <m:t>a</m:t>
+          </m:r>
+          <m:sSup>
+            <m:sSupPr>
+              <m:ctrlPr>
+                <w:rPr>
+                  <w:rFonts w:ascii="Cambria Math" w:hAnsi="Cambria Math" w:cs="Arial"/>
+                  <w:i/>
+                </w:rPr>
+              </m:ctrlPr>
+            </m:sSupPr>
+            <m:e>
+              <m:r>
+                <w:rPr>
+                  <w:rFonts w:ascii="Cambria Math" w:hAnsi="Cambria Math" w:cs="Arial"/>
+                </w:rPr>
+                <m:t>y</m:t>
+              </m:r>
+            </m:e>
+            <m:sup>
+              <m:r>
+                <w:rPr>
+                  <w:rFonts w:ascii="Cambria Math" w:hAnsi="Cambria Math" w:cs="Arial"/>
+                </w:rPr>
+                <m:t>2</m:t>
+              </m:r>
+            </m:sup>
+          </m:sSup>
+          <m:r>
+            <w:rPr>
+              <w:rFonts w:ascii="Cambria Math" w:hAnsi="Cambria Math" w:cs="Arial"/>
+            </w:rPr>
+            <m:t>+bxy+cx+dy+e=</m:t>
+          </m:r>
+          <m:sSup>
+            <m:sSupPr>
+              <m:ctrlPr>
+                <w:rPr>
+                  <w:rFonts w:ascii="Cambria Math" w:hAnsi="Cambria Math" w:cs="Arial"/>
+                  <w:i/>
+                </w:rPr>
+              </m:ctrlPr>
+            </m:sSupPr>
+            <m:e>
+              <m:r>
+                <w:rPr>
+                  <w:rFonts w:ascii="Cambria Math" w:hAnsi="Cambria Math" w:cs="Arial"/>
+                </w:rPr>
+                <m:t>x</m:t>
+              </m:r>
+            </m:e>
+            <m:sup>
+              <m:r>
+                <w:rPr>
+                  <w:rFonts w:ascii="Cambria Math" w:hAnsi="Cambria Math" w:cs="Arial"/>
+                </w:rPr>
+                <m:t>2</m:t>
+              </m:r>
+            </m:sup>
+          </m:sSup>
+        </m:oMath>
+      </m:oMathPara>
+    </w:p>
+    <w:p>
+      <w:pPr>
+        <w:rPr>
+          <w:rFonts w:ascii="Arial" w:hAnsi="Arial" w:cs="Arial"/>
+        </w:rPr>
+      </w:pPr>
+      <w:r>
+        <w:rPr>
+          <w:rFonts w:ascii="Arial" w:hAnsi="Arial" w:cs="Arial"/>
+        </w:rPr>
+        <w:t xml:space="preserve">Solve the linear least squares to determine the orbital parameters </w:t>
+      </w:r>
+      <m:oMath>
+        <m:r>
+          <w:rPr>
+            <w:rFonts w:ascii="Cambria Math" w:hAnsi="Cambria Math" w:cs="Arial"/>
+          </w:rPr>
+          <m:t>a, b, c, d, e</m:t>
+        </m:r>
+      </m:oMath>
+      <w:r>
+        <w:rPr>
+          <w:rFonts w:ascii="Arial" w:hAnsi="Arial" w:cs="Arial"/>
+        </w:rPr>
+        <w:t>, given the following observations of the planet position</w:t>
+      </w:r>
+    </w:p>
+    <w:p>
+      <w:pPr>
+        <w:jc w:val="center"/>
+        <w:rPr>
+          <w:rFonts w:ascii="Arial" w:hAnsi="Arial" w:cs="Arial"/>
+        </w:rPr>
+      </w:pPr>
+      <w:r>
+        <w:rPr>
+          <w:rFonts w:ascii="Arial" w:hAnsi="Arial" w:cs="Arial"/>
+          <w:noProof/>
+        </w:rPr>
+        <w:drawing>
+          <wp:inline distT="0" distB="0" distL="0" distR="0" wp14:anchorId="0C04231D" wp14:editId="59E42A2B">
+            <wp:extent cx="3778044" cy="403761"/>
+            <wp:effectExtent l="0" t="0" r="0" b="0"/>
+            <wp:docPr id="803734312" name="Picture 1"/>
+            <wp:cNvGraphicFramePr>
+              <a:graphicFrameLocks xmlns:a="http://schemas.openxmlformats.org/drawingml/2006/main" noChangeAspect="1"/>
+            </wp:cNvGraphicFramePr>
+            <a:graphic xmlns:a="http://schemas.openxmlformats.org/drawingml/2006/main">
+              <a:graphicData uri="http://schemas.openxmlformats.org/drawingml/2006/picture">
+                <pic:pic xmlns:pic="http://schemas.openxmlformats.org/drawingml/2006/picture">
+                  <pic:nvPicPr>
+                    <pic:cNvPr id="803734312" name=""/>
+                    <pic:cNvPicPr/>
+                  </pic:nvPicPr>
+                  <pic:blipFill>
+                    <a:blip r:embed="rId9"/>
+                    <a:stretch>
+                      <a:fillRect/>
+                    </a:stretch>
+                  </pic:blipFill>
+                  <pic:spPr>
+                    <a:xfrm>
+                      <a:off x="0" y="0"/>
+                      <a:ext cx="3830307" cy="409346"/>
+                    </a:xfrm>
+                    <a:prstGeom prst="rect">
+                      <a:avLst/>
+                    </a:prstGeom>
+                  </pic:spPr>
+                </pic:pic>
+              </a:graphicData>
+            </a:graphic>
+          </wp:inline>
+        </w:drawing>
+      </w:r>
+    </w:p>
+    <w:p>
+      <w:pPr>
+        <w:rPr>
+          <w:rFonts w:ascii="Arial" w:hAnsi="Arial" w:cs="Arial"/>
+        </w:rPr>
+      </w:pPr>
+      <w:r>
+        <w:rPr>
+          <w:rFonts w:ascii="Arial" w:hAnsi="Arial" w:cs="Arial"/>
+        </w:rPr>
+        <w:t xml:space="preserve">In addition to printing the values for the orbital parameters, plot the resulting orbit and the given data points in the </w:t>
+      </w:r>
+      <m:oMath>
+        <m:r>
+          <w:rPr>
+            <w:rFonts w:ascii="Cambria Math" w:hAnsi="Cambria Math" w:cs="Arial"/>
+          </w:rPr>
+          <m:t>(x, y)</m:t>
+        </m:r>
+      </m:oMath>
+      <w:r>
+        <w:rPr>
+          <w:rFonts w:ascii="Arial" w:hAnsi="Arial" w:cs="Arial"/>
+        </w:rPr>
+        <w:t xml:space="preserve"> plane</w:t>
+      </w:r>
+      <w:r>
+        <w:rPr>
+          <w:rFonts w:ascii="Arial" w:hAnsi="Arial" w:cs="Arial"/>
+        </w:rPr>
+        <w:t xml:space="preserve">. </w:t>
+      </w:r>
     </w:p>
     <w:sectPr>
-      <w:headerReference w:type="even" r:id="rId11"/>
-      <w:headerReference w:type="default" r:id="rId12"/>
-      <w:footerReference w:type="even" r:id="rId13"/>
-      <w:footerReference w:type="default" r:id="rId14"/>
-      <w:headerReference w:type="first" r:id="rId15"/>
-      <w:footerReference w:type="first" r:id="rId16"/>
+      <w:headerReference w:type="even" r:id="rId10"/>
+      <w:headerReference w:type="default" r:id="rId11"/>
+      <w:footerReference w:type="even" r:id="rId12"/>
+      <w:footerReference w:type="default" r:id="rId13"/>
+      <w:headerReference w:type="first" r:id="rId14"/>
+      <w:footerReference w:type="first" r:id="rId15"/>
       <w:pgSz w:w="12240" w:h="15840"/>
       <w:pgMar w:top="1440" w:right="1440" w:bottom="1440" w:left="1440" w:header="720" w:footer="720" w:gutter="0"/>
       <w:cols w:space="720"/>
@@ -1465,6 +1738,95 @@
 <file path=word/numbering.xml><?xml version="1.0" encoding="utf-8"?>
 <w:numbering xmlns:wpc="http://schemas.microsoft.com/office/word/2010/wordprocessingCanvas" xmlns:cx="http://schemas.microsoft.com/office/drawing/2014/chartex" xmlns:cx1="http://schemas.microsoft.com/office/drawing/2015/9/8/chartex" xmlns:cx2="http://schemas.microsoft.com/office/drawing/2015/10/21/chartex" xmlns:cx3="http://schemas.microsoft.com/office/drawing/2016/5/9/chartex" xmlns:cx4="http://schemas.microsoft.com/office/drawing/2016/5/10/chartex" xmlns:cx5="http://schemas.microsoft.com/office/drawing/2016/5/11/chartex" xmlns:cx6="http://schemas.microsoft.com/office/drawing/2016/5/12/chartex" xmlns:cx7="http://schemas.microsoft.com/office/drawing/2016/5/13/chartex" xmlns:cx8="http://schemas.microsoft.com/office/drawing/2016/5/14/chartex" xmlns:mc="http://schemas.openxmlformats.org/markup-compatibility/2006" xmlns:aink="http://schemas.microsoft.com/office/drawing/2016/ink" xmlns:am3d="http://schemas.microsoft.com/office/drawing/2017/model3d" xmlns:o="urn:schemas-microsoft-com:office:office" xmlns:oel="http://schemas.microsoft.com/office/2019/extlst" xmlns:r="http://schemas.openxmlformats.org/officeDocument/2006/relationships" xmlns:m="http://schemas.openxmlformats.org/officeDocument/2006/math" xmlns:v="urn:schemas-microsoft-com:vml" xmlns:wp14="http://schemas.microsoft.com/office/word/2010/wordprocessingDrawing" xmlns:wp="http://schemas.openxmlformats.org/drawingml/2006/wordprocessingDrawing" xmlns:w10="urn:schemas-microsoft-com:office:word" xmlns:w="http://schemas.openxmlformats.org/wordprocessingml/2006/main" xmlns:w14="http://schemas.microsoft.com/office/word/2010/wordml" xmlns:w15="http://schemas.microsoft.com/office/word/2012/wordml" xmlns:w16cex="http://schemas.microsoft.com/office/word/2018/wordml/cex" xmlns:w16cid="http://schemas.microsoft.com/office/word/2016/wordml/cid" xmlns:w16="http://schemas.microsoft.com/office/word/2018/wordml" xmlns:w16du="http://schemas.microsoft.com/office/word/2023/wordml/word16du" xmlns:w16sdtdh="http://schemas.microsoft.com/office/word/2020/wordml/sdtdatahash" xmlns:w16se="http://schemas.microsoft.com/office/word/2015/wordml/symex" xmlns:wpg="http://schemas.microsoft.com/office/word/2010/wordprocessingGroup" xmlns:wpi="http://schemas.microsoft.com/office/word/2010/wordprocessingInk" xmlns:wne="http://schemas.microsoft.com/office/word/2006/wordml" xmlns:wps="http://schemas.microsoft.com/office/word/2010/wordprocessingShape" mc:Ignorable="w14 w15 w16se w16cid w16 w16cex w16sdtdh w16du wp14">
   <w:abstractNum w:abstractNumId="0" w15:restartNumberingAfterBreak="0">
+    <w:nsid w:val="04BB25A0"/>
+    <w:multiLevelType w:val="hybridMultilevel"/>
+    <w:tmpl w:val="CA1AEA26"/>
+    <w:lvl w:ilvl="0" w:tplc="0409000F">
+      <w:start w:val="1"/>
+      <w:numFmt w:val="decimal"/>
+      <w:lvlText w:val="%1."/>
+      <w:lvlJc w:val="left"/>
+      <w:pPr>
+        <w:ind w:left="720" w:hanging="360"/>
+      </w:pPr>
+      <w:rPr>
+        <w:rFonts w:hint="default"/>
+      </w:rPr>
+    </w:lvl>
+    <w:lvl w:ilvl="1" w:tplc="04090019" w:tentative="1">
+      <w:start w:val="1"/>
+      <w:numFmt w:val="lowerLetter"/>
+      <w:lvlText w:val="%2."/>
+      <w:lvlJc w:val="left"/>
+      <w:pPr>
+        <w:ind w:left="1440" w:hanging="360"/>
+      </w:pPr>
+    </w:lvl>
+    <w:lvl w:ilvl="2" w:tplc="0409001B" w:tentative="1">
+      <w:start w:val="1"/>
+      <w:numFmt w:val="lowerRoman"/>
+      <w:lvlText w:val="%3."/>
+      <w:lvlJc w:val="right"/>
+      <w:pPr>
+        <w:ind w:left="2160" w:hanging="180"/>
+      </w:pPr>
+    </w:lvl>
+    <w:lvl w:ilvl="3" w:tplc="0409000F" w:tentative="1">
+      <w:start w:val="1"/>
+      <w:numFmt w:val="decimal"/>
+      <w:lvlText w:val="%4."/>
+      <w:lvlJc w:val="left"/>
+      <w:pPr>
+        <w:ind w:left="2880" w:hanging="360"/>
+      </w:pPr>
+    </w:lvl>
+    <w:lvl w:ilvl="4" w:tplc="04090019" w:tentative="1">
+      <w:start w:val="1"/>
+      <w:numFmt w:val="lowerLetter"/>
+      <w:lvlText w:val="%5."/>
+      <w:lvlJc w:val="left"/>
+      <w:pPr>
+        <w:ind w:left="3600" w:hanging="360"/>
+      </w:pPr>
+    </w:lvl>
+    <w:lvl w:ilvl="5" w:tplc="0409001B" w:tentative="1">
+      <w:start w:val="1"/>
+      <w:numFmt w:val="lowerRoman"/>
+      <w:lvlText w:val="%6."/>
+      <w:lvlJc w:val="right"/>
+      <w:pPr>
+        <w:ind w:left="4320" w:hanging="180"/>
+      </w:pPr>
+    </w:lvl>
+    <w:lvl w:ilvl="6" w:tplc="0409000F" w:tentative="1">
+      <w:start w:val="1"/>
+      <w:numFmt w:val="decimal"/>
+      <w:lvlText w:val="%7."/>
+      <w:lvlJc w:val="left"/>
+      <w:pPr>
+        <w:ind w:left="5040" w:hanging="360"/>
+      </w:pPr>
+    </w:lvl>
+    <w:lvl w:ilvl="7" w:tplc="04090019" w:tentative="1">
+      <w:start w:val="1"/>
+      <w:numFmt w:val="lowerLetter"/>
+      <w:lvlText w:val="%8."/>
+      <w:lvlJc w:val="left"/>
+      <w:pPr>
+        <w:ind w:left="5760" w:hanging="360"/>
+      </w:pPr>
+    </w:lvl>
+    <w:lvl w:ilvl="8" w:tplc="0409001B" w:tentative="1">
+      <w:start w:val="1"/>
+      <w:numFmt w:val="lowerRoman"/>
+      <w:lvlText w:val="%9."/>
+      <w:lvlJc w:val="right"/>
+      <w:pPr>
+        <w:ind w:left="6480" w:hanging="180"/>
+      </w:pPr>
+    </w:lvl>
+  </w:abstractNum>
+  <w:abstractNum w:abstractNumId="1" w15:restartNumberingAfterBreak="0">
     <w:nsid w:val="09885030"/>
     <w:multiLevelType w:val="hybridMultilevel"/>
     <w:tmpl w:val="4F00302C"/>
@@ -1577,7 +1939,7 @@
       </w:rPr>
     </w:lvl>
   </w:abstractNum>
-  <w:abstractNum w:abstractNumId="1" w15:restartNumberingAfterBreak="0">
+  <w:abstractNum w:abstractNumId="2" w15:restartNumberingAfterBreak="0">
     <w:nsid w:val="169B6851"/>
     <w:multiLevelType w:val="hybridMultilevel"/>
     <w:tmpl w:val="6A244780"/>
@@ -1690,7 +2052,7 @@
       </w:rPr>
     </w:lvl>
   </w:abstractNum>
-  <w:abstractNum w:abstractNumId="2" w15:restartNumberingAfterBreak="0">
+  <w:abstractNum w:abstractNumId="3" w15:restartNumberingAfterBreak="0">
     <w:nsid w:val="70DD2960"/>
     <w:multiLevelType w:val="hybridMultilevel"/>
     <w:tmpl w:val="24120848"/>
@@ -1804,13 +2166,16 @@
     </w:lvl>
   </w:abstractNum>
   <w:num w:numId="1" w16cid:durableId="1939676956">
-    <w:abstractNumId w:val="0"/>
+    <w:abstractNumId w:val="1"/>
   </w:num>
   <w:num w:numId="2" w16cid:durableId="337654029">
+    <w:abstractNumId w:val="3"/>
+  </w:num>
+  <w:num w:numId="3" w16cid:durableId="1781101769">
     <w:abstractNumId w:val="2"/>
   </w:num>
-  <w:num w:numId="3" w16cid:durableId="1781101769">
-    <w:abstractNumId w:val="1"/>
+  <w:num w:numId="4" w16cid:durableId="445544925">
+    <w:abstractNumId w:val="0"/>
   </w:num>
 </w:numbering>
 </file>

</xml_diff>